<commit_message>
Filter for docx files and read isAccessible property
</commit_message>
<xml_diff>
--- a/myfile.docx
+++ b/myfile.docx
@@ -1,6 +1,6 @@
 
 <file path=word/document.xml><?xml version="1.0" encoding="utf-8"?>
-<w:document xmlns:o="urn:schemas-microsoft-com:office:office" xmlns:r="http://schemas.openxmlformats.org/officeDocument/2006/relationships" xmlns:v="urn:schemas-microsoft-com:vml" xmlns:w="http://schemas.openxmlformats.org/wordprocessingml/2006/main" xmlns:w10="urn:schemas-microsoft-com:office:word" xmlns:wp="http://schemas.openxmlformats.org/drawingml/2006/wordprocessingDrawing" xmlns:wps="http://schemas.microsoft.com/office/word/2010/wordprocessingShape" xmlns:wpg="http://schemas.microsoft.com/office/word/2010/wordprocessingGroup" xmlns:mc="http://schemas.openxmlformats.org/markup-compatibility/2006" xmlns:wp14="http://schemas.microsoft.com/office/word/2010/wordprocessingDrawing" xmlns:w14="http://schemas.microsoft.com/office/word/2010/wordml" mc:Ignorable="w14 wp14">
+<w:document xmlns:o="urn:schemas-microsoft-com:office:office" xmlns:r="http://schemas.openxmlformats.org/officeDocument/2006/relationships" xmlns:v="urn:schemas-microsoft-com:vml" xmlns:w="http://schemas.openxmlformats.org/wordprocessingml/2006/main" xmlns:w10="urn:schemas-microsoft-com:office:word" xmlns:wp="http://schemas.openxmlformats.org/drawingml/2006/wordprocessingDrawing" xmlns:wps="http://schemas.microsoft.com/office/word/2010/wordprocessingShape" xmlns:wpg="http://schemas.microsoft.com/office/word/2010/wordprocessingGroup" xmlns:mc="http://schemas.openxmlformats.org/markup-compatibility/2006" xmlns:wp14="http://schemas.microsoft.com/office/word/2010/wordprocessingDrawing" xmlns:w14="http://schemas.microsoft.com/office/word/2010/wordml" xmlns:w15="http://schemas.microsoft.com/office/word/2012/wordml" mc:Ignorable="w14 wp14 w15">
   <w:body>
     <w:p>
       <w:pPr>
@@ -572,7 +572,7 @@
     <w:sectPr>
       <w:type w:val="nextPage"/>
       <w:pgSz w:w="12240" w:h="15840"/>
-      <w:pgMar w:left="1440" w:right="1440" w:header="0" w:top="1440" w:footer="0" w:bottom="1440" w:gutter="0"/>
+      <w:pgMar w:left="1440" w:right="1440" w:gutter="0" w:header="0" w:top="1440" w:footer="0" w:bottom="1440"/>
       <w:pgNumType w:start="1" w:fmt="decimal"/>
       <w:formProt w:val="false"/>
       <w:textDirection w:val="lrTb"/>
@@ -593,7 +593,9 @@
       </w:rPr>
     </w:rPrDefault>
     <w:pPrDefault>
-      <w:pPr/>
+      <w:pPr>
+        <w:suppressAutoHyphens w:val="true"/>
+      </w:pPr>
     </w:pPrDefault>
   </w:docDefaults>
   <w:style w:type="paragraph" w:styleId="Normal">
@@ -602,7 +604,7 @@
     <w:pPr>
       <w:widowControl/>
       <w:bidi w:val="0"/>
-      <w:spacing w:lineRule="auto" w:line="276"/>
+      <w:spacing w:lineRule="auto" w:line="276" w:before="0" w:after="0"/>
       <w:jc w:val="left"/>
     </w:pPr>
     <w:rPr>
@@ -813,7 +815,7 @@
     <w:pPr>
       <w:widowControl/>
       <w:bidi w:val="0"/>
-      <w:spacing w:lineRule="auto" w:line="276"/>
+      <w:spacing w:lineRule="auto" w:line="276" w:before="0" w:after="0"/>
       <w:jc w:val="left"/>
     </w:pPr>
     <w:rPr>

</xml_diff>